<commit_message>
Se terminan las pruebas
</commit_message>
<xml_diff>
--- a/PRUEBAS/pruebas.docx
+++ b/PRUEBAS/pruebas.docx
@@ -822,7 +822,7 @@
           <w:noProof/>
         </w:rPr>
         <w:drawing>
-          <wp:inline distT="0" distB="0" distL="0" distR="0" wp14:anchorId="458F2286" wp14:editId="63DE4F41">
+          <wp:inline distT="0" distB="0" distL="0" distR="0" wp14:anchorId="458F2286" wp14:editId="45CCC098">
             <wp:extent cx="5612130" cy="3408616"/>
             <wp:effectExtent l="0" t="0" r="7620" b="1905"/>
             <wp:docPr id="4" name="Imagen 2" descr="Imagen cargada"/>
@@ -1577,6 +1577,9 @@
     </w:p>
     <w:p>
       <w:r>
+        <w:rPr>
+          <w:noProof/>
+        </w:rPr>
         <w:drawing>
           <wp:inline distT="0" distB="0" distL="0" distR="0" wp14:anchorId="4A81FBE2" wp14:editId="02C79C4E">
             <wp:extent cx="5612130" cy="3333750"/>
@@ -1690,18 +1693,12 @@
     <w:p>
       <w:r>
         <w:lastRenderedPageBreak/>
-        <w:t>2</w:t>
-      </w:r>
-      <w:r>
-        <w:t>00 USUARIOS</w:t>
-      </w:r>
-    </w:p>
-    <w:p>
-      <w:r>
-        <w:t>3</w:t>
-      </w:r>
-      <w:r>
-        <w:t>0 USUARIOS POR SEGUNDO</w:t>
+        <w:t>200 USUARIOS</w:t>
+      </w:r>
+    </w:p>
+    <w:p>
+      <w:r>
+        <w:t>30 USUARIOS POR SEGUNDO</w:t>
       </w:r>
     </w:p>
     <w:p>
@@ -1710,7 +1707,7 @@
           <w:noProof/>
         </w:rPr>
         <w:drawing>
-          <wp:inline distT="0" distB="0" distL="0" distR="0" wp14:anchorId="6D2D6DC1" wp14:editId="6CCC1CED">
+          <wp:inline distT="0" distB="0" distL="0" distR="0" wp14:anchorId="6D2D6DC1" wp14:editId="63DD8F3B">
             <wp:extent cx="5612130" cy="3396615"/>
             <wp:effectExtent l="0" t="0" r="7620" b="0"/>
             <wp:docPr id="1684142716" name="Imagen 1" descr="Imagen cargada"/>
@@ -1842,25 +1839,19 @@
     <w:p>
       <w:r>
         <w:lastRenderedPageBreak/>
-        <w:t>2</w:t>
-      </w:r>
-      <w:r>
-        <w:t>5</w:t>
-      </w:r>
-      <w:r>
-        <w:t>0 USUARIOS</w:t>
-      </w:r>
-    </w:p>
-    <w:p>
-      <w:r>
-        <w:t>5</w:t>
-      </w:r>
-      <w:r>
-        <w:t>0 USUARIOS POR SEGUNDO</w:t>
-      </w:r>
-    </w:p>
-    <w:p>
-      <w:r>
+        <w:t>250 USUARIOS</w:t>
+      </w:r>
+    </w:p>
+    <w:p>
+      <w:r>
+        <w:t>50 USUARIOS POR SEGUNDO</w:t>
+      </w:r>
+    </w:p>
+    <w:p>
+      <w:r>
+        <w:rPr>
+          <w:noProof/>
+        </w:rPr>
         <w:drawing>
           <wp:inline distT="0" distB="0" distL="0" distR="0" wp14:anchorId="323F17BD" wp14:editId="51A81C45">
             <wp:extent cx="5612130" cy="3368675"/>
@@ -1998,6 +1989,9 @@
     </w:p>
     <w:p>
       <w:r>
+        <w:rPr>
+          <w:noProof/>
+        </w:rPr>
         <w:drawing>
           <wp:inline distT="0" distB="0" distL="0" distR="0" wp14:anchorId="20C9AEC9" wp14:editId="60C7941B">
             <wp:extent cx="5612130" cy="3397885"/>
@@ -2054,23 +2048,7 @@
           <w:b/>
           <w:bCs/>
         </w:rPr>
-        <w:t>fallos por segundo (</w:t>
-      </w:r>
-      <w:proofErr w:type="spellStart"/>
-      <w:r>
-        <w:rPr>
-          <w:b/>
-          <w:bCs/>
-        </w:rPr>
-        <w:t>Failures</w:t>
-      </w:r>
-      <w:proofErr w:type="spellEnd"/>
-      <w:r>
-        <w:rPr>
-          <w:b/>
-          <w:bCs/>
-        </w:rPr>
-        <w:t>/s = 0)</w:t>
+        <w:t>fallos por segundo (Failures/s = 0)</w:t>
       </w:r>
       <w:r>
         <w:t xml:space="preserve">. La tasa de solicitudes se mantiene entre </w:t>
@@ -2134,10 +2112,7 @@
     <w:p>
       <w:r>
         <w:lastRenderedPageBreak/>
-        <w:t>2</w:t>
-      </w:r>
-      <w:r>
-        <w:t>0 USUARIOS</w:t>
+        <w:t>35 USUARIOS</w:t>
       </w:r>
     </w:p>
     <w:p>
@@ -2147,62 +2122,9 @@
     </w:p>
     <w:p>
       <w:r>
-        <w:drawing>
-          <wp:inline distT="0" distB="0" distL="0" distR="0" wp14:anchorId="3F3A609D" wp14:editId="02F9041D">
-            <wp:extent cx="5612130" cy="3394710"/>
-            <wp:effectExtent l="0" t="0" r="7620" b="0"/>
-            <wp:docPr id="1567529464" name="Imagen 1"/>
-            <wp:cNvGraphicFramePr>
-              <a:graphicFrameLocks xmlns:a="http://schemas.openxmlformats.org/drawingml/2006/main" noChangeAspect="1"/>
-            </wp:cNvGraphicFramePr>
-            <a:graphic xmlns:a="http://schemas.openxmlformats.org/drawingml/2006/main">
-              <a:graphicData uri="http://schemas.openxmlformats.org/drawingml/2006/picture">
-                <pic:pic xmlns:pic="http://schemas.openxmlformats.org/drawingml/2006/picture">
-                  <pic:nvPicPr>
-                    <pic:cNvPr id="1567529464" name=""/>
-                    <pic:cNvPicPr/>
-                  </pic:nvPicPr>
-                  <pic:blipFill>
-                    <a:blip r:embed="rId20"/>
-                    <a:stretch>
-                      <a:fillRect/>
-                    </a:stretch>
-                  </pic:blipFill>
-                  <pic:spPr>
-                    <a:xfrm>
-                      <a:off x="0" y="0"/>
-                      <a:ext cx="5612130" cy="3394710"/>
-                    </a:xfrm>
-                    <a:prstGeom prst="rect">
-                      <a:avLst/>
-                    </a:prstGeom>
-                  </pic:spPr>
-                </pic:pic>
-              </a:graphicData>
-            </a:graphic>
-          </wp:inline>
-        </w:drawing>
-      </w:r>
-      <w:r>
-        <w:br w:type="page"/>
-      </w:r>
-    </w:p>
-    <w:p>
-      <w:r>
-        <w:lastRenderedPageBreak/>
-        <w:t>35</w:t>
-      </w:r>
-      <w:r>
-        <w:t xml:space="preserve"> USUARIOS</w:t>
-      </w:r>
-    </w:p>
-    <w:p>
-      <w:r>
-        <w:t>1 USUARIOS POR SEGUNDO</w:t>
-      </w:r>
-    </w:p>
-    <w:p>
-      <w:r>
+        <w:rPr>
+          <w:noProof/>
+        </w:rPr>
         <w:drawing>
           <wp:inline distT="0" distB="0" distL="0" distR="0" wp14:anchorId="62C39243" wp14:editId="50B2417F">
             <wp:extent cx="5612130" cy="3343910"/>
@@ -2219,7 +2141,7 @@
                     <pic:cNvPicPr/>
                   </pic:nvPicPr>
                   <pic:blipFill>
-                    <a:blip r:embed="rId21"/>
+                    <a:blip r:embed="rId20"/>
                     <a:stretch>
                       <a:fillRect/>
                     </a:stretch>
@@ -2239,6 +2161,81 @@
           </wp:inline>
         </w:drawing>
       </w:r>
+    </w:p>
+    <w:p>
+      <w:r>
+        <w:t xml:space="preserve">En esta tercera prueba del microservicio, con </w:t>
+      </w:r>
+      <w:r>
+        <w:rPr>
+          <w:b/>
+          <w:bCs/>
+        </w:rPr>
+        <w:t>35 usuarios concurrentes</w:t>
+      </w:r>
+      <w:r>
+        <w:t xml:space="preserve">, el rendimiento muestra un comportamiento </w:t>
+      </w:r>
+      <w:r>
+        <w:rPr>
+          <w:b/>
+          <w:bCs/>
+        </w:rPr>
+        <w:t>moderadamente estable</w:t>
+      </w:r>
+      <w:r>
+        <w:t xml:space="preserve">, con una tasa promedio de </w:t>
+      </w:r>
+      <w:r>
+        <w:rPr>
+          <w:b/>
+          <w:bCs/>
+        </w:rPr>
+        <w:t>2 solicitudes por segundo (RPS)</w:t>
+      </w:r>
+      <w:r>
+        <w:t xml:space="preserve"> y una cantidad de </w:t>
+      </w:r>
+      <w:r>
+        <w:rPr>
+          <w:b/>
+          <w:bCs/>
+        </w:rPr>
+        <w:t>fallos cercana a 1.7 por segundo</w:t>
+      </w:r>
+      <w:r>
+        <w:t xml:space="preserve">, lo que refleja cierta dificultad en manejar la carga de manera sostenida. Los </w:t>
+      </w:r>
+      <w:r>
+        <w:rPr>
+          <w:b/>
+          <w:bCs/>
+        </w:rPr>
+        <w:t>tiempos de respuesta</w:t>
+      </w:r>
+      <w:r>
+        <w:t xml:space="preserve"> presentan variabilidad: el </w:t>
+      </w:r>
+      <w:r>
+        <w:rPr>
+          <w:b/>
+          <w:bCs/>
+        </w:rPr>
+        <w:t>percentil 50 se mantiene en torno a 13 segundos</w:t>
+      </w:r>
+      <w:r>
+        <w:t xml:space="preserve">, mientras que el </w:t>
+      </w:r>
+      <w:r>
+        <w:rPr>
+          <w:b/>
+          <w:bCs/>
+        </w:rPr>
+        <w:t>percentil 95 alcanza hasta 33 segundos</w:t>
+      </w:r>
+      <w:r>
+        <w:t>, indicando que algunos usuarios experimentan demoras considerables.</w:t>
+      </w:r>
       <w:r>
         <w:br w:type="page"/>
       </w:r>
@@ -2246,10 +2243,7 @@
     <w:p>
       <w:r>
         <w:lastRenderedPageBreak/>
-        <w:t>5</w:t>
-      </w:r>
-      <w:r>
-        <w:t>0 USUARIOS</w:t>
+        <w:t>50 USUARIOS</w:t>
       </w:r>
     </w:p>
     <w:p>
@@ -2259,6 +2253,9 @@
     </w:p>
     <w:p>
       <w:r>
+        <w:rPr>
+          <w:noProof/>
+        </w:rPr>
         <w:drawing>
           <wp:inline distT="0" distB="0" distL="0" distR="0" wp14:anchorId="0B27A1A9" wp14:editId="2EEBA4D9">
             <wp:extent cx="5612130" cy="3413125"/>
@@ -2275,7 +2272,7 @@
                     <pic:cNvPicPr/>
                   </pic:nvPicPr>
                   <pic:blipFill>
-                    <a:blip r:embed="rId22"/>
+                    <a:blip r:embed="rId21"/>
                     <a:stretch>
                       <a:fillRect/>
                     </a:stretch>
@@ -2297,6 +2294,12 @@
       </w:r>
     </w:p>
     <w:p>
+      <w:pPr>
+        <w:rPr>
+          <w:b/>
+          <w:bCs/>
+        </w:rPr>
+      </w:pPr>
       <w:r>
         <w:t xml:space="preserve">En esta segunda prueba del microservicio, con </w:t>
       </w:r>
@@ -2388,6 +2391,1783 @@
         <w:t>degradación progresiva del desempeño</w:t>
       </w:r>
     </w:p>
+    <w:p>
+      <w:pPr>
+        <w:rPr>
+          <w:b/>
+          <w:bCs/>
+        </w:rPr>
+      </w:pPr>
+      <w:r>
+        <w:rPr>
+          <w:b/>
+          <w:bCs/>
+        </w:rPr>
+        <w:br w:type="page"/>
+      </w:r>
+    </w:p>
+    <w:tbl>
+      <w:tblPr>
+        <w:tblW w:w="0" w:type="auto"/>
+        <w:tblCellSpacing w:w="15" w:type="dxa"/>
+        <w:tblBorders>
+          <w:top w:val="single" w:sz="4" w:space="0" w:color="auto"/>
+          <w:left w:val="single" w:sz="4" w:space="0" w:color="auto"/>
+          <w:bottom w:val="single" w:sz="4" w:space="0" w:color="auto"/>
+          <w:right w:val="single" w:sz="4" w:space="0" w:color="auto"/>
+          <w:insideH w:val="single" w:sz="4" w:space="0" w:color="auto"/>
+          <w:insideV w:val="single" w:sz="4" w:space="0" w:color="auto"/>
+        </w:tblBorders>
+        <w:tblCellMar>
+          <w:top w:w="15" w:type="dxa"/>
+          <w:left w:w="15" w:type="dxa"/>
+          <w:bottom w:w="15" w:type="dxa"/>
+          <w:right w:w="15" w:type="dxa"/>
+        </w:tblCellMar>
+        <w:tblLook w:val="04A0" w:firstRow="1" w:lastRow="0" w:firstColumn="1" w:lastColumn="0" w:noHBand="0" w:noVBand="1"/>
+      </w:tblPr>
+      <w:tblGrid>
+        <w:gridCol w:w="1478"/>
+        <w:gridCol w:w="1565"/>
+        <w:gridCol w:w="1126"/>
+        <w:gridCol w:w="838"/>
+        <w:gridCol w:w="733"/>
+        <w:gridCol w:w="733"/>
+        <w:gridCol w:w="2355"/>
+      </w:tblGrid>
+      <w:tr>
+        <w:trPr>
+          <w:tblHeader/>
+          <w:tblCellSpacing w:w="15" w:type="dxa"/>
+        </w:trPr>
+        <w:tc>
+          <w:tcPr>
+            <w:tcW w:w="0" w:type="auto"/>
+            <w:vAlign w:val="center"/>
+            <w:hideMark/>
+          </w:tcPr>
+          <w:p>
+            <w:pPr>
+              <w:rPr>
+                <w:b/>
+                <w:bCs/>
+              </w:rPr>
+            </w:pPr>
+            <w:r>
+              <w:rPr>
+                <w:b/>
+                <w:bCs/>
+              </w:rPr>
+              <w:lastRenderedPageBreak/>
+              <w:t>Microservicio</w:t>
+            </w:r>
+          </w:p>
+        </w:tc>
+        <w:tc>
+          <w:tcPr>
+            <w:tcW w:w="0" w:type="auto"/>
+            <w:vAlign w:val="center"/>
+            <w:hideMark/>
+          </w:tcPr>
+          <w:p>
+            <w:pPr>
+              <w:rPr>
+                <w:b/>
+                <w:bCs/>
+              </w:rPr>
+            </w:pPr>
+            <w:r>
+              <w:rPr>
+                <w:b/>
+                <w:bCs/>
+              </w:rPr>
+              <w:t>Usuarios Concurrentes</w:t>
+            </w:r>
+          </w:p>
+        </w:tc>
+        <w:tc>
+          <w:tcPr>
+            <w:tcW w:w="0" w:type="auto"/>
+            <w:vAlign w:val="center"/>
+            <w:hideMark/>
+          </w:tcPr>
+          <w:p>
+            <w:pPr>
+              <w:rPr>
+                <w:b/>
+                <w:bCs/>
+              </w:rPr>
+            </w:pPr>
+            <w:r>
+              <w:rPr>
+                <w:b/>
+                <w:bCs/>
+              </w:rPr>
+              <w:t>RPS Promedio</w:t>
+            </w:r>
+          </w:p>
+        </w:tc>
+        <w:tc>
+          <w:tcPr>
+            <w:tcW w:w="0" w:type="auto"/>
+            <w:vAlign w:val="center"/>
+            <w:hideMark/>
+          </w:tcPr>
+          <w:p>
+            <w:pPr>
+              <w:rPr>
+                <w:b/>
+                <w:bCs/>
+              </w:rPr>
+            </w:pPr>
+            <w:r>
+              <w:rPr>
+                <w:b/>
+                <w:bCs/>
+              </w:rPr>
+              <w:t>Fallos/s</w:t>
+            </w:r>
+          </w:p>
+        </w:tc>
+        <w:tc>
+          <w:tcPr>
+            <w:tcW w:w="0" w:type="auto"/>
+            <w:vAlign w:val="center"/>
+            <w:hideMark/>
+          </w:tcPr>
+          <w:p>
+            <w:pPr>
+              <w:rPr>
+                <w:b/>
+                <w:bCs/>
+              </w:rPr>
+            </w:pPr>
+            <w:r>
+              <w:rPr>
+                <w:b/>
+                <w:bCs/>
+              </w:rPr>
+              <w:t>P50 (ms)</w:t>
+            </w:r>
+          </w:p>
+        </w:tc>
+        <w:tc>
+          <w:tcPr>
+            <w:tcW w:w="0" w:type="auto"/>
+            <w:vAlign w:val="center"/>
+            <w:hideMark/>
+          </w:tcPr>
+          <w:p>
+            <w:pPr>
+              <w:rPr>
+                <w:b/>
+                <w:bCs/>
+              </w:rPr>
+            </w:pPr>
+            <w:r>
+              <w:rPr>
+                <w:b/>
+                <w:bCs/>
+              </w:rPr>
+              <w:t>P95 (ms)</w:t>
+            </w:r>
+          </w:p>
+        </w:tc>
+        <w:tc>
+          <w:tcPr>
+            <w:tcW w:w="0" w:type="auto"/>
+            <w:vAlign w:val="center"/>
+            <w:hideMark/>
+          </w:tcPr>
+          <w:p>
+            <w:pPr>
+              <w:rPr>
+                <w:b/>
+                <w:bCs/>
+              </w:rPr>
+            </w:pPr>
+            <w:r>
+              <w:rPr>
+                <w:b/>
+                <w:bCs/>
+              </w:rPr>
+              <w:t>Interpretación General</w:t>
+            </w:r>
+          </w:p>
+        </w:tc>
+      </w:tr>
+      <w:tr>
+        <w:trPr>
+          <w:tblCellSpacing w:w="15" w:type="dxa"/>
+        </w:trPr>
+        <w:tc>
+          <w:tcPr>
+            <w:tcW w:w="0" w:type="auto"/>
+            <w:vAlign w:val="center"/>
+            <w:hideMark/>
+          </w:tcPr>
+          <w:p>
+            <w:r>
+              <w:rPr>
+                <w:b/>
+                <w:bCs/>
+              </w:rPr>
+              <w:t>Productos</w:t>
+            </w:r>
+          </w:p>
+        </w:tc>
+        <w:tc>
+          <w:tcPr>
+            <w:tcW w:w="0" w:type="auto"/>
+            <w:vAlign w:val="center"/>
+            <w:hideMark/>
+          </w:tcPr>
+          <w:p>
+            <w:r>
+              <w:t>10</w:t>
+            </w:r>
+          </w:p>
+        </w:tc>
+        <w:tc>
+          <w:tcPr>
+            <w:tcW w:w="0" w:type="auto"/>
+            <w:vAlign w:val="center"/>
+            <w:hideMark/>
+          </w:tcPr>
+          <w:p>
+            <w:r>
+              <w:t>7.5</w:t>
+            </w:r>
+          </w:p>
+        </w:tc>
+        <w:tc>
+          <w:tcPr>
+            <w:tcW w:w="0" w:type="auto"/>
+            <w:vAlign w:val="center"/>
+            <w:hideMark/>
+          </w:tcPr>
+          <w:p>
+            <w:r>
+              <w:t>bajo</w:t>
+            </w:r>
+          </w:p>
+        </w:tc>
+        <w:tc>
+          <w:tcPr>
+            <w:tcW w:w="0" w:type="auto"/>
+            <w:vAlign w:val="center"/>
+            <w:hideMark/>
+          </w:tcPr>
+          <w:p>
+            <w:r>
+              <w:t>7</w:t>
+            </w:r>
+          </w:p>
+        </w:tc>
+        <w:tc>
+          <w:tcPr>
+            <w:tcW w:w="0" w:type="auto"/>
+            <w:vAlign w:val="center"/>
+            <w:hideMark/>
+          </w:tcPr>
+          <w:p>
+            <w:r>
+              <w:t>12</w:t>
+            </w:r>
+          </w:p>
+        </w:tc>
+        <w:tc>
+          <w:tcPr>
+            <w:tcW w:w="0" w:type="auto"/>
+            <w:vAlign w:val="center"/>
+            <w:hideMark/>
+          </w:tcPr>
+          <w:p>
+            <w:r>
+              <w:t>Excelente rendimiento, baja latencia y sin errores.</w:t>
+            </w:r>
+          </w:p>
+        </w:tc>
+      </w:tr>
+      <w:tr>
+        <w:trPr>
+          <w:tblCellSpacing w:w="15" w:type="dxa"/>
+        </w:trPr>
+        <w:tc>
+          <w:tcPr>
+            <w:tcW w:w="0" w:type="auto"/>
+            <w:vAlign w:val="center"/>
+            <w:hideMark/>
+          </w:tcPr>
+          <w:p/>
+        </w:tc>
+        <w:tc>
+          <w:tcPr>
+            <w:tcW w:w="0" w:type="auto"/>
+            <w:vAlign w:val="center"/>
+            <w:hideMark/>
+          </w:tcPr>
+          <w:p>
+            <w:r>
+              <w:t>100</w:t>
+            </w:r>
+          </w:p>
+        </w:tc>
+        <w:tc>
+          <w:tcPr>
+            <w:tcW w:w="0" w:type="auto"/>
+            <w:vAlign w:val="center"/>
+            <w:hideMark/>
+          </w:tcPr>
+          <w:p>
+            <w:r>
+              <w:t>79.3</w:t>
+            </w:r>
+          </w:p>
+        </w:tc>
+        <w:tc>
+          <w:tcPr>
+            <w:tcW w:w="0" w:type="auto"/>
+            <w:vAlign w:val="center"/>
+            <w:hideMark/>
+          </w:tcPr>
+          <w:p>
+            <w:r>
+              <w:t>bajo</w:t>
+            </w:r>
+          </w:p>
+        </w:tc>
+        <w:tc>
+          <w:tcPr>
+            <w:tcW w:w="0" w:type="auto"/>
+            <w:vAlign w:val="center"/>
+            <w:hideMark/>
+          </w:tcPr>
+          <w:p>
+            <w:r>
+              <w:t>9</w:t>
+            </w:r>
+          </w:p>
+        </w:tc>
+        <w:tc>
+          <w:tcPr>
+            <w:tcW w:w="0" w:type="auto"/>
+            <w:vAlign w:val="center"/>
+            <w:hideMark/>
+          </w:tcPr>
+          <w:p>
+            <w:r>
+              <w:t>17</w:t>
+            </w:r>
+          </w:p>
+        </w:tc>
+        <w:tc>
+          <w:tcPr>
+            <w:tcW w:w="0" w:type="auto"/>
+            <w:vAlign w:val="center"/>
+            <w:hideMark/>
+          </w:tcPr>
+          <w:p>
+            <w:r>
+              <w:t>Rendimiento estable, sin degradación notable.</w:t>
+            </w:r>
+          </w:p>
+        </w:tc>
+      </w:tr>
+      <w:tr>
+        <w:trPr>
+          <w:tblCellSpacing w:w="15" w:type="dxa"/>
+        </w:trPr>
+        <w:tc>
+          <w:tcPr>
+            <w:tcW w:w="0" w:type="auto"/>
+            <w:vAlign w:val="center"/>
+            <w:hideMark/>
+          </w:tcPr>
+          <w:p/>
+        </w:tc>
+        <w:tc>
+          <w:tcPr>
+            <w:tcW w:w="0" w:type="auto"/>
+            <w:vAlign w:val="center"/>
+            <w:hideMark/>
+          </w:tcPr>
+          <w:p>
+            <w:r>
+              <w:t>200</w:t>
+            </w:r>
+          </w:p>
+        </w:tc>
+        <w:tc>
+          <w:tcPr>
+            <w:tcW w:w="0" w:type="auto"/>
+            <w:vAlign w:val="center"/>
+            <w:hideMark/>
+          </w:tcPr>
+          <w:p>
+            <w:r>
+              <w:t>109.5</w:t>
+            </w:r>
+          </w:p>
+        </w:tc>
+        <w:tc>
+          <w:tcPr>
+            <w:tcW w:w="0" w:type="auto"/>
+            <w:vAlign w:val="center"/>
+            <w:hideMark/>
+          </w:tcPr>
+          <w:p>
+            <w:r>
+              <w:t>medio</w:t>
+            </w:r>
+          </w:p>
+        </w:tc>
+        <w:tc>
+          <w:tcPr>
+            <w:tcW w:w="0" w:type="auto"/>
+            <w:vAlign w:val="center"/>
+            <w:hideMark/>
+          </w:tcPr>
+          <w:p>
+            <w:r>
+              <w:t>13</w:t>
+            </w:r>
+          </w:p>
+        </w:tc>
+        <w:tc>
+          <w:tcPr>
+            <w:tcW w:w="0" w:type="auto"/>
+            <w:vAlign w:val="center"/>
+            <w:hideMark/>
+          </w:tcPr>
+          <w:p>
+            <w:r>
+              <w:t>34</w:t>
+            </w:r>
+          </w:p>
+        </w:tc>
+        <w:tc>
+          <w:tcPr>
+            <w:tcW w:w="0" w:type="auto"/>
+            <w:vAlign w:val="center"/>
+            <w:hideMark/>
+          </w:tcPr>
+          <w:p>
+            <w:r>
+              <w:t>Alto rendimiento con aparición de fallos; cerca del límite óptimo.</w:t>
+            </w:r>
+          </w:p>
+        </w:tc>
+      </w:tr>
+      <w:tr>
+        <w:trPr>
+          <w:tblCellSpacing w:w="15" w:type="dxa"/>
+        </w:trPr>
+        <w:tc>
+          <w:tcPr>
+            <w:tcW w:w="0" w:type="auto"/>
+            <w:vAlign w:val="center"/>
+            <w:hideMark/>
+          </w:tcPr>
+          <w:p/>
+        </w:tc>
+        <w:tc>
+          <w:tcPr>
+            <w:tcW w:w="0" w:type="auto"/>
+            <w:vAlign w:val="center"/>
+            <w:hideMark/>
+          </w:tcPr>
+          <w:p>
+            <w:r>
+              <w:t>300</w:t>
+            </w:r>
+          </w:p>
+        </w:tc>
+        <w:tc>
+          <w:tcPr>
+            <w:tcW w:w="0" w:type="auto"/>
+            <w:vAlign w:val="center"/>
+            <w:hideMark/>
+          </w:tcPr>
+          <w:p>
+            <w:r>
+              <w:t>198.3</w:t>
+            </w:r>
+          </w:p>
+        </w:tc>
+        <w:tc>
+          <w:tcPr>
+            <w:tcW w:w="0" w:type="auto"/>
+            <w:vAlign w:val="center"/>
+            <w:hideMark/>
+          </w:tcPr>
+          <w:p>
+            <w:r>
+              <w:t>medio</w:t>
+            </w:r>
+          </w:p>
+        </w:tc>
+        <w:tc>
+          <w:tcPr>
+            <w:tcW w:w="0" w:type="auto"/>
+            <w:vAlign w:val="center"/>
+            <w:hideMark/>
+          </w:tcPr>
+          <w:p>
+            <w:r>
+              <w:t>150</w:t>
+            </w:r>
+          </w:p>
+        </w:tc>
+        <w:tc>
+          <w:tcPr>
+            <w:tcW w:w="0" w:type="auto"/>
+            <w:vAlign w:val="center"/>
+            <w:hideMark/>
+          </w:tcPr>
+          <w:p>
+            <w:r>
+              <w:t>810</w:t>
+            </w:r>
+          </w:p>
+        </w:tc>
+        <w:tc>
+          <w:tcPr>
+            <w:tcW w:w="0" w:type="auto"/>
+            <w:vAlign w:val="center"/>
+            <w:hideMark/>
+          </w:tcPr>
+          <w:p>
+            <w:r>
+              <w:t>Degradación clara, latencia elevada; inicia saturación.</w:t>
+            </w:r>
+          </w:p>
+        </w:tc>
+      </w:tr>
+      <w:tr>
+        <w:trPr>
+          <w:tblCellSpacing w:w="15" w:type="dxa"/>
+        </w:trPr>
+        <w:tc>
+          <w:tcPr>
+            <w:tcW w:w="0" w:type="auto"/>
+            <w:vAlign w:val="center"/>
+            <w:hideMark/>
+          </w:tcPr>
+          <w:p>
+            <w:r>
+              <w:rPr>
+                <w:b/>
+                <w:bCs/>
+              </w:rPr>
+              <w:t>Transacciones</w:t>
+            </w:r>
+          </w:p>
+        </w:tc>
+        <w:tc>
+          <w:tcPr>
+            <w:tcW w:w="0" w:type="auto"/>
+            <w:vAlign w:val="center"/>
+            <w:hideMark/>
+          </w:tcPr>
+          <w:p>
+            <w:r>
+              <w:t>100</w:t>
+            </w:r>
+          </w:p>
+        </w:tc>
+        <w:tc>
+          <w:tcPr>
+            <w:tcW w:w="0" w:type="auto"/>
+            <w:vAlign w:val="center"/>
+            <w:hideMark/>
+          </w:tcPr>
+          <w:p>
+            <w:r>
+              <w:t>73.8</w:t>
+            </w:r>
+          </w:p>
+        </w:tc>
+        <w:tc>
+          <w:tcPr>
+            <w:tcW w:w="0" w:type="auto"/>
+            <w:vAlign w:val="center"/>
+            <w:hideMark/>
+          </w:tcPr>
+          <w:p>
+            <w:r>
+              <w:t>bajo</w:t>
+            </w:r>
+          </w:p>
+        </w:tc>
+        <w:tc>
+          <w:tcPr>
+            <w:tcW w:w="0" w:type="auto"/>
+            <w:vAlign w:val="center"/>
+            <w:hideMark/>
+          </w:tcPr>
+          <w:p>
+            <w:r>
+              <w:t>9</w:t>
+            </w:r>
+          </w:p>
+        </w:tc>
+        <w:tc>
+          <w:tcPr>
+            <w:tcW w:w="0" w:type="auto"/>
+            <w:vAlign w:val="center"/>
+            <w:hideMark/>
+          </w:tcPr>
+          <w:p>
+            <w:r>
+              <w:t>20</w:t>
+            </w:r>
+          </w:p>
+        </w:tc>
+        <w:tc>
+          <w:tcPr>
+            <w:tcW w:w="0" w:type="auto"/>
+            <w:vAlign w:val="center"/>
+            <w:hideMark/>
+          </w:tcPr>
+          <w:p>
+            <w:r>
+              <w:t>Excelente estabilidad y baja latencia.</w:t>
+            </w:r>
+          </w:p>
+        </w:tc>
+      </w:tr>
+      <w:tr>
+        <w:trPr>
+          <w:tblCellSpacing w:w="15" w:type="dxa"/>
+        </w:trPr>
+        <w:tc>
+          <w:tcPr>
+            <w:tcW w:w="0" w:type="auto"/>
+            <w:vAlign w:val="center"/>
+            <w:hideMark/>
+          </w:tcPr>
+          <w:p/>
+        </w:tc>
+        <w:tc>
+          <w:tcPr>
+            <w:tcW w:w="0" w:type="auto"/>
+            <w:vAlign w:val="center"/>
+            <w:hideMark/>
+          </w:tcPr>
+          <w:p>
+            <w:r>
+              <w:t>200</w:t>
+            </w:r>
+          </w:p>
+        </w:tc>
+        <w:tc>
+          <w:tcPr>
+            <w:tcW w:w="0" w:type="auto"/>
+            <w:vAlign w:val="center"/>
+            <w:hideMark/>
+          </w:tcPr>
+          <w:p>
+            <w:r>
+              <w:t>145.7</w:t>
+            </w:r>
+          </w:p>
+        </w:tc>
+        <w:tc>
+          <w:tcPr>
+            <w:tcW w:w="0" w:type="auto"/>
+            <w:vAlign w:val="center"/>
+            <w:hideMark/>
+          </w:tcPr>
+          <w:p>
+            <w:r>
+              <w:t>bajo</w:t>
+            </w:r>
+          </w:p>
+        </w:tc>
+        <w:tc>
+          <w:tcPr>
+            <w:tcW w:w="0" w:type="auto"/>
+            <w:vAlign w:val="center"/>
+            <w:hideMark/>
+          </w:tcPr>
+          <w:p>
+            <w:r>
+              <w:t>20</w:t>
+            </w:r>
+          </w:p>
+        </w:tc>
+        <w:tc>
+          <w:tcPr>
+            <w:tcW w:w="0" w:type="auto"/>
+            <w:vAlign w:val="center"/>
+            <w:hideMark/>
+          </w:tcPr>
+          <w:p>
+            <w:r>
+              <w:t>52</w:t>
+            </w:r>
+          </w:p>
+        </w:tc>
+        <w:tc>
+          <w:tcPr>
+            <w:tcW w:w="0" w:type="auto"/>
+            <w:vAlign w:val="center"/>
+            <w:hideMark/>
+          </w:tcPr>
+          <w:p>
+            <w:r>
+              <w:t>Buen desempeño, ligeros fallos; cerca del límite óptimo.</w:t>
+            </w:r>
+          </w:p>
+        </w:tc>
+      </w:tr>
+      <w:tr>
+        <w:trPr>
+          <w:tblCellSpacing w:w="15" w:type="dxa"/>
+        </w:trPr>
+        <w:tc>
+          <w:tcPr>
+            <w:tcW w:w="0" w:type="auto"/>
+            <w:vAlign w:val="center"/>
+            <w:hideMark/>
+          </w:tcPr>
+          <w:p/>
+        </w:tc>
+        <w:tc>
+          <w:tcPr>
+            <w:tcW w:w="0" w:type="auto"/>
+            <w:vAlign w:val="center"/>
+            <w:hideMark/>
+          </w:tcPr>
+          <w:p>
+            <w:r>
+              <w:t>300</w:t>
+            </w:r>
+          </w:p>
+        </w:tc>
+        <w:tc>
+          <w:tcPr>
+            <w:tcW w:w="0" w:type="auto"/>
+            <w:vAlign w:val="center"/>
+            <w:hideMark/>
+          </w:tcPr>
+          <w:p>
+            <w:r>
+              <w:t>180</w:t>
+            </w:r>
+          </w:p>
+        </w:tc>
+        <w:tc>
+          <w:tcPr>
+            <w:tcW w:w="0" w:type="auto"/>
+            <w:vAlign w:val="center"/>
+            <w:hideMark/>
+          </w:tcPr>
+          <w:p>
+            <w:r>
+              <w:t>medio</w:t>
+            </w:r>
+          </w:p>
+        </w:tc>
+        <w:tc>
+          <w:tcPr>
+            <w:tcW w:w="0" w:type="auto"/>
+            <w:vAlign w:val="center"/>
+            <w:hideMark/>
+          </w:tcPr>
+          <w:p>
+            <w:r>
+              <w:t>600</w:t>
+            </w:r>
+          </w:p>
+        </w:tc>
+        <w:tc>
+          <w:tcPr>
+            <w:tcW w:w="0" w:type="auto"/>
+            <w:vAlign w:val="center"/>
+            <w:hideMark/>
+          </w:tcPr>
+          <w:p>
+            <w:r>
+              <w:t>1200</w:t>
+            </w:r>
+          </w:p>
+        </w:tc>
+        <w:tc>
+          <w:tcPr>
+            <w:tcW w:w="0" w:type="auto"/>
+            <w:vAlign w:val="center"/>
+            <w:hideMark/>
+          </w:tcPr>
+          <w:p>
+            <w:r>
+              <w:t>Saturación evidente, pérdida de estabilidad.</w:t>
+            </w:r>
+          </w:p>
+        </w:tc>
+      </w:tr>
+      <w:tr>
+        <w:trPr>
+          <w:tblCellSpacing w:w="15" w:type="dxa"/>
+        </w:trPr>
+        <w:tc>
+          <w:tcPr>
+            <w:tcW w:w="0" w:type="auto"/>
+            <w:vAlign w:val="center"/>
+            <w:hideMark/>
+          </w:tcPr>
+          <w:p>
+            <w:r>
+              <w:rPr>
+                <w:b/>
+                <w:bCs/>
+              </w:rPr>
+              <w:t>Seguridad</w:t>
+            </w:r>
+          </w:p>
+        </w:tc>
+        <w:tc>
+          <w:tcPr>
+            <w:tcW w:w="0" w:type="auto"/>
+            <w:vAlign w:val="center"/>
+            <w:hideMark/>
+          </w:tcPr>
+          <w:p>
+            <w:r>
+              <w:t>20</w:t>
+            </w:r>
+          </w:p>
+        </w:tc>
+        <w:tc>
+          <w:tcPr>
+            <w:tcW w:w="0" w:type="auto"/>
+            <w:vAlign w:val="center"/>
+            <w:hideMark/>
+          </w:tcPr>
+          <w:p>
+            <w:r>
+              <w:t>2.4</w:t>
+            </w:r>
+          </w:p>
+        </w:tc>
+        <w:tc>
+          <w:tcPr>
+            <w:tcW w:w="0" w:type="auto"/>
+            <w:vAlign w:val="center"/>
+            <w:hideMark/>
+          </w:tcPr>
+          <w:p>
+            <w:r>
+              <w:t>bajo</w:t>
+            </w:r>
+          </w:p>
+        </w:tc>
+        <w:tc>
+          <w:tcPr>
+            <w:tcW w:w="0" w:type="auto"/>
+            <w:vAlign w:val="center"/>
+            <w:hideMark/>
+          </w:tcPr>
+          <w:p>
+            <w:r>
+              <w:t>7800</w:t>
+            </w:r>
+          </w:p>
+        </w:tc>
+        <w:tc>
+          <w:tcPr>
+            <w:tcW w:w="0" w:type="auto"/>
+            <w:vAlign w:val="center"/>
+            <w:hideMark/>
+          </w:tcPr>
+          <w:p>
+            <w:r>
+              <w:t>8500</w:t>
+            </w:r>
+          </w:p>
+        </w:tc>
+        <w:tc>
+          <w:tcPr>
+            <w:tcW w:w="0" w:type="auto"/>
+            <w:vAlign w:val="center"/>
+            <w:hideMark/>
+          </w:tcPr>
+          <w:p>
+            <w:r>
+              <w:t>Estable pero con latencia excesiva.</w:t>
+            </w:r>
+          </w:p>
+        </w:tc>
+      </w:tr>
+      <w:tr>
+        <w:trPr>
+          <w:tblCellSpacing w:w="15" w:type="dxa"/>
+        </w:trPr>
+        <w:tc>
+          <w:tcPr>
+            <w:tcW w:w="0" w:type="auto"/>
+            <w:vAlign w:val="center"/>
+            <w:hideMark/>
+          </w:tcPr>
+          <w:p/>
+        </w:tc>
+        <w:tc>
+          <w:tcPr>
+            <w:tcW w:w="0" w:type="auto"/>
+            <w:vAlign w:val="center"/>
+            <w:hideMark/>
+          </w:tcPr>
+          <w:p>
+            <w:r>
+              <w:t>50</w:t>
+            </w:r>
+          </w:p>
+        </w:tc>
+        <w:tc>
+          <w:tcPr>
+            <w:tcW w:w="0" w:type="auto"/>
+            <w:vAlign w:val="center"/>
+            <w:hideMark/>
+          </w:tcPr>
+          <w:p>
+            <w:r>
+              <w:t>2.2</w:t>
+            </w:r>
+          </w:p>
+        </w:tc>
+        <w:tc>
+          <w:tcPr>
+            <w:tcW w:w="0" w:type="auto"/>
+            <w:vAlign w:val="center"/>
+            <w:hideMark/>
+          </w:tcPr>
+          <w:p>
+            <w:r>
+              <w:t>bajo</w:t>
+            </w:r>
+          </w:p>
+        </w:tc>
+        <w:tc>
+          <w:tcPr>
+            <w:tcW w:w="0" w:type="auto"/>
+            <w:vAlign w:val="center"/>
+            <w:hideMark/>
+          </w:tcPr>
+          <w:p>
+            <w:r>
+              <w:t>24000</w:t>
+            </w:r>
+          </w:p>
+        </w:tc>
+        <w:tc>
+          <w:tcPr>
+            <w:tcW w:w="0" w:type="auto"/>
+            <w:vAlign w:val="center"/>
+            <w:hideMark/>
+          </w:tcPr>
+          <w:p>
+            <w:r>
+              <w:t>27000</w:t>
+            </w:r>
+          </w:p>
+        </w:tc>
+        <w:tc>
+          <w:tcPr>
+            <w:tcW w:w="0" w:type="auto"/>
+            <w:vAlign w:val="center"/>
+            <w:hideMark/>
+          </w:tcPr>
+          <w:p>
+            <w:r>
+              <w:t>Alta latencia; rendimiento deficiente.</w:t>
+            </w:r>
+          </w:p>
+        </w:tc>
+      </w:tr>
+      <w:tr>
+        <w:trPr>
+          <w:tblCellSpacing w:w="15" w:type="dxa"/>
+        </w:trPr>
+        <w:tc>
+          <w:tcPr>
+            <w:tcW w:w="0" w:type="auto"/>
+            <w:vAlign w:val="center"/>
+            <w:hideMark/>
+          </w:tcPr>
+          <w:p/>
+        </w:tc>
+        <w:tc>
+          <w:tcPr>
+            <w:tcW w:w="0" w:type="auto"/>
+            <w:vAlign w:val="center"/>
+            <w:hideMark/>
+          </w:tcPr>
+          <w:p>
+            <w:r>
+              <w:t>100</w:t>
+            </w:r>
+          </w:p>
+        </w:tc>
+        <w:tc>
+          <w:tcPr>
+            <w:tcW w:w="0" w:type="auto"/>
+            <w:vAlign w:val="center"/>
+            <w:hideMark/>
+          </w:tcPr>
+          <w:p>
+            <w:r>
+              <w:t>2.3</w:t>
+            </w:r>
+          </w:p>
+        </w:tc>
+        <w:tc>
+          <w:tcPr>
+            <w:tcW w:w="0" w:type="auto"/>
+            <w:vAlign w:val="center"/>
+            <w:hideMark/>
+          </w:tcPr>
+          <w:p>
+            <w:r>
+              <w:t>bajo</w:t>
+            </w:r>
+          </w:p>
+        </w:tc>
+        <w:tc>
+          <w:tcPr>
+            <w:tcW w:w="0" w:type="auto"/>
+            <w:vAlign w:val="center"/>
+            <w:hideMark/>
+          </w:tcPr>
+          <w:p>
+            <w:r>
+              <w:t>52000</w:t>
+            </w:r>
+          </w:p>
+        </w:tc>
+        <w:tc>
+          <w:tcPr>
+            <w:tcW w:w="0" w:type="auto"/>
+            <w:vAlign w:val="center"/>
+            <w:hideMark/>
+          </w:tcPr>
+          <w:p>
+            <w:r>
+              <w:t>54000</w:t>
+            </w:r>
+          </w:p>
+        </w:tc>
+        <w:tc>
+          <w:tcPr>
+            <w:tcW w:w="0" w:type="auto"/>
+            <w:vAlign w:val="center"/>
+            <w:hideMark/>
+          </w:tcPr>
+          <w:p>
+            <w:r>
+              <w:t>Saturación del sistema; no escala bien.</w:t>
+            </w:r>
+          </w:p>
+        </w:tc>
+      </w:tr>
+      <w:tr>
+        <w:trPr>
+          <w:tblCellSpacing w:w="15" w:type="dxa"/>
+        </w:trPr>
+        <w:tc>
+          <w:tcPr>
+            <w:tcW w:w="0" w:type="auto"/>
+            <w:vAlign w:val="center"/>
+            <w:hideMark/>
+          </w:tcPr>
+          <w:p/>
+        </w:tc>
+        <w:tc>
+          <w:tcPr>
+            <w:tcW w:w="0" w:type="auto"/>
+            <w:vAlign w:val="center"/>
+            <w:hideMark/>
+          </w:tcPr>
+          <w:p>
+            <w:r>
+              <w:t>200</w:t>
+            </w:r>
+          </w:p>
+        </w:tc>
+        <w:tc>
+          <w:tcPr>
+            <w:tcW w:w="0" w:type="auto"/>
+            <w:vAlign w:val="center"/>
+            <w:hideMark/>
+          </w:tcPr>
+          <w:p>
+            <w:r>
+              <w:t>3</w:t>
+            </w:r>
+          </w:p>
+        </w:tc>
+        <w:tc>
+          <w:tcPr>
+            <w:tcW w:w="0" w:type="auto"/>
+            <w:vAlign w:val="center"/>
+            <w:hideMark/>
+          </w:tcPr>
+          <w:p>
+            <w:r>
+              <w:t>medio</w:t>
+            </w:r>
+          </w:p>
+        </w:tc>
+        <w:tc>
+          <w:tcPr>
+            <w:tcW w:w="0" w:type="auto"/>
+            <w:vAlign w:val="center"/>
+            <w:hideMark/>
+          </w:tcPr>
+          <w:p>
+            <w:r>
+              <w:t>69000</w:t>
+            </w:r>
+          </w:p>
+        </w:tc>
+        <w:tc>
+          <w:tcPr>
+            <w:tcW w:w="0" w:type="auto"/>
+            <w:vAlign w:val="center"/>
+            <w:hideMark/>
+          </w:tcPr>
+          <w:p>
+            <w:r>
+              <w:t>69000</w:t>
+            </w:r>
+          </w:p>
+        </w:tc>
+        <w:tc>
+          <w:tcPr>
+            <w:tcW w:w="0" w:type="auto"/>
+            <w:vAlign w:val="center"/>
+            <w:hideMark/>
+          </w:tcPr>
+          <w:p>
+            <w:r>
+              <w:t>Límite operativo; latencia muy alta.</w:t>
+            </w:r>
+          </w:p>
+        </w:tc>
+      </w:tr>
+      <w:tr>
+        <w:trPr>
+          <w:tblCellSpacing w:w="15" w:type="dxa"/>
+        </w:trPr>
+        <w:tc>
+          <w:tcPr>
+            <w:tcW w:w="0" w:type="auto"/>
+            <w:vAlign w:val="center"/>
+            <w:hideMark/>
+          </w:tcPr>
+          <w:p/>
+        </w:tc>
+        <w:tc>
+          <w:tcPr>
+            <w:tcW w:w="0" w:type="auto"/>
+            <w:vAlign w:val="center"/>
+            <w:hideMark/>
+          </w:tcPr>
+          <w:p>
+            <w:r>
+              <w:t>220</w:t>
+            </w:r>
+          </w:p>
+        </w:tc>
+        <w:tc>
+          <w:tcPr>
+            <w:tcW w:w="0" w:type="auto"/>
+            <w:vAlign w:val="center"/>
+            <w:hideMark/>
+          </w:tcPr>
+          <w:p>
+            <w:r>
+              <w:t>18.2</w:t>
+            </w:r>
+          </w:p>
+        </w:tc>
+        <w:tc>
+          <w:tcPr>
+            <w:tcW w:w="0" w:type="auto"/>
+            <w:vAlign w:val="center"/>
+            <w:hideMark/>
+          </w:tcPr>
+          <w:p>
+            <w:r>
+              <w:t>alto</w:t>
+            </w:r>
+          </w:p>
+        </w:tc>
+        <w:tc>
+          <w:tcPr>
+            <w:tcW w:w="0" w:type="auto"/>
+            <w:vAlign w:val="center"/>
+            <w:hideMark/>
+          </w:tcPr>
+          <w:p>
+            <w:r>
+              <w:t>2000</w:t>
+            </w:r>
+          </w:p>
+        </w:tc>
+        <w:tc>
+          <w:tcPr>
+            <w:tcW w:w="0" w:type="auto"/>
+            <w:vAlign w:val="center"/>
+            <w:hideMark/>
+          </w:tcPr>
+          <w:p>
+            <w:r>
+              <w:t>65000</w:t>
+            </w:r>
+          </w:p>
+        </w:tc>
+        <w:tc>
+          <w:tcPr>
+            <w:tcW w:w="0" w:type="auto"/>
+            <w:vAlign w:val="center"/>
+            <w:hideMark/>
+          </w:tcPr>
+          <w:p>
+            <w:r>
+              <w:t>Alta tasa de errores; sobrecarga evidente.</w:t>
+            </w:r>
+          </w:p>
+        </w:tc>
+      </w:tr>
+      <w:tr>
+        <w:trPr>
+          <w:tblCellSpacing w:w="15" w:type="dxa"/>
+        </w:trPr>
+        <w:tc>
+          <w:tcPr>
+            <w:tcW w:w="0" w:type="auto"/>
+            <w:vAlign w:val="center"/>
+            <w:hideMark/>
+          </w:tcPr>
+          <w:p>
+            <w:r>
+              <w:rPr>
+                <w:b/>
+                <w:bCs/>
+              </w:rPr>
+              <w:t>Usuarios</w:t>
+            </w:r>
+          </w:p>
+        </w:tc>
+        <w:tc>
+          <w:tcPr>
+            <w:tcW w:w="0" w:type="auto"/>
+            <w:vAlign w:val="center"/>
+            <w:hideMark/>
+          </w:tcPr>
+          <w:p>
+            <w:r>
+              <w:t>100</w:t>
+            </w:r>
+          </w:p>
+        </w:tc>
+        <w:tc>
+          <w:tcPr>
+            <w:tcW w:w="0" w:type="auto"/>
+            <w:vAlign w:val="center"/>
+            <w:hideMark/>
+          </w:tcPr>
+          <w:p>
+            <w:r>
+              <w:t>2–3</w:t>
+            </w:r>
+          </w:p>
+        </w:tc>
+        <w:tc>
+          <w:tcPr>
+            <w:tcW w:w="0" w:type="auto"/>
+            <w:vAlign w:val="center"/>
+            <w:hideMark/>
+          </w:tcPr>
+          <w:p>
+            <w:r>
+              <w:t>bajo</w:t>
+            </w:r>
+          </w:p>
+        </w:tc>
+        <w:tc>
+          <w:tcPr>
+            <w:tcW w:w="0" w:type="auto"/>
+            <w:vAlign w:val="center"/>
+            <w:hideMark/>
+          </w:tcPr>
+          <w:p>
+            <w:r>
+              <w:t>46000</w:t>
+            </w:r>
+          </w:p>
+        </w:tc>
+        <w:tc>
+          <w:tcPr>
+            <w:tcW w:w="0" w:type="auto"/>
+            <w:vAlign w:val="center"/>
+            <w:hideMark/>
+          </w:tcPr>
+          <w:p>
+            <w:r>
+              <w:t>47000</w:t>
+            </w:r>
+          </w:p>
+        </w:tc>
+        <w:tc>
+          <w:tcPr>
+            <w:tcW w:w="0" w:type="auto"/>
+            <w:vAlign w:val="center"/>
+            <w:hideMark/>
+          </w:tcPr>
+          <w:p>
+            <w:r>
+              <w:t>Estable pero latencia creciente con el tiempo.</w:t>
+            </w:r>
+          </w:p>
+        </w:tc>
+      </w:tr>
+      <w:tr>
+        <w:trPr>
+          <w:tblCellSpacing w:w="15" w:type="dxa"/>
+        </w:trPr>
+        <w:tc>
+          <w:tcPr>
+            <w:tcW w:w="0" w:type="auto"/>
+            <w:vAlign w:val="center"/>
+            <w:hideMark/>
+          </w:tcPr>
+          <w:p/>
+        </w:tc>
+        <w:tc>
+          <w:tcPr>
+            <w:tcW w:w="0" w:type="auto"/>
+            <w:vAlign w:val="center"/>
+            <w:hideMark/>
+          </w:tcPr>
+          <w:p>
+            <w:r>
+              <w:t>200</w:t>
+            </w:r>
+          </w:p>
+        </w:tc>
+        <w:tc>
+          <w:tcPr>
+            <w:tcW w:w="0" w:type="auto"/>
+            <w:vAlign w:val="center"/>
+            <w:hideMark/>
+          </w:tcPr>
+          <w:p>
+            <w:r>
+              <w:t>2–3</w:t>
+            </w:r>
+          </w:p>
+        </w:tc>
+        <w:tc>
+          <w:tcPr>
+            <w:tcW w:w="0" w:type="auto"/>
+            <w:vAlign w:val="center"/>
+            <w:hideMark/>
+          </w:tcPr>
+          <w:p>
+            <w:r>
+              <w:t>medio</w:t>
+            </w:r>
+          </w:p>
+        </w:tc>
+        <w:tc>
+          <w:tcPr>
+            <w:tcW w:w="0" w:type="auto"/>
+            <w:vAlign w:val="center"/>
+            <w:hideMark/>
+          </w:tcPr>
+          <w:p>
+            <w:r>
+              <w:t>86000</w:t>
+            </w:r>
+          </w:p>
+        </w:tc>
+        <w:tc>
+          <w:tcPr>
+            <w:tcW w:w="0" w:type="auto"/>
+            <w:vAlign w:val="center"/>
+            <w:hideMark/>
+          </w:tcPr>
+          <w:p>
+            <w:r>
+              <w:t>87000</w:t>
+            </w:r>
+          </w:p>
+        </w:tc>
+        <w:tc>
+          <w:tcPr>
+            <w:tcW w:w="0" w:type="auto"/>
+            <w:vAlign w:val="center"/>
+            <w:hideMark/>
+          </w:tcPr>
+          <w:p>
+            <w:r>
+              <w:t>Latencia alta; al límite de capacidad.</w:t>
+            </w:r>
+          </w:p>
+        </w:tc>
+      </w:tr>
+      <w:tr>
+        <w:trPr>
+          <w:tblCellSpacing w:w="15" w:type="dxa"/>
+        </w:trPr>
+        <w:tc>
+          <w:tcPr>
+            <w:tcW w:w="0" w:type="auto"/>
+            <w:vAlign w:val="center"/>
+            <w:hideMark/>
+          </w:tcPr>
+          <w:p/>
+        </w:tc>
+        <w:tc>
+          <w:tcPr>
+            <w:tcW w:w="0" w:type="auto"/>
+            <w:vAlign w:val="center"/>
+            <w:hideMark/>
+          </w:tcPr>
+          <w:p>
+            <w:r>
+              <w:t>250</w:t>
+            </w:r>
+          </w:p>
+        </w:tc>
+        <w:tc>
+          <w:tcPr>
+            <w:tcW w:w="0" w:type="auto"/>
+            <w:vAlign w:val="center"/>
+            <w:hideMark/>
+          </w:tcPr>
+          <w:p>
+            <w:r>
+              <w:t>20</w:t>
+            </w:r>
+          </w:p>
+        </w:tc>
+        <w:tc>
+          <w:tcPr>
+            <w:tcW w:w="0" w:type="auto"/>
+            <w:vAlign w:val="center"/>
+            <w:hideMark/>
+          </w:tcPr>
+          <w:p>
+            <w:r>
+              <w:t>alto</w:t>
+            </w:r>
+          </w:p>
+        </w:tc>
+        <w:tc>
+          <w:tcPr>
+            <w:tcW w:w="0" w:type="auto"/>
+            <w:vAlign w:val="center"/>
+            <w:hideMark/>
+          </w:tcPr>
+          <w:p>
+            <w:r>
+              <w:t>2000</w:t>
+            </w:r>
+          </w:p>
+        </w:tc>
+        <w:tc>
+          <w:tcPr>
+            <w:tcW w:w="0" w:type="auto"/>
+            <w:vAlign w:val="center"/>
+            <w:hideMark/>
+          </w:tcPr>
+          <w:p>
+            <w:r>
+              <w:t>90000</w:t>
+            </w:r>
+          </w:p>
+        </w:tc>
+        <w:tc>
+          <w:tcPr>
+            <w:tcW w:w="0" w:type="auto"/>
+            <w:vAlign w:val="center"/>
+            <w:hideMark/>
+          </w:tcPr>
+          <w:p>
+            <w:r>
+              <w:t>Saturado; fallos masivos y respuestas inestables.</w:t>
+            </w:r>
+          </w:p>
+        </w:tc>
+      </w:tr>
+      <w:tr>
+        <w:trPr>
+          <w:tblCellSpacing w:w="15" w:type="dxa"/>
+        </w:trPr>
+        <w:tc>
+          <w:tcPr>
+            <w:tcW w:w="0" w:type="auto"/>
+            <w:vAlign w:val="center"/>
+            <w:hideMark/>
+          </w:tcPr>
+          <w:p>
+            <w:r>
+              <w:rPr>
+                <w:b/>
+                <w:bCs/>
+              </w:rPr>
+              <w:t>Reportes</w:t>
+            </w:r>
+          </w:p>
+        </w:tc>
+        <w:tc>
+          <w:tcPr>
+            <w:tcW w:w="0" w:type="auto"/>
+            <w:vAlign w:val="center"/>
+            <w:hideMark/>
+          </w:tcPr>
+          <w:p>
+            <w:r>
+              <w:t>10</w:t>
+            </w:r>
+          </w:p>
+        </w:tc>
+        <w:tc>
+          <w:tcPr>
+            <w:tcW w:w="0" w:type="auto"/>
+            <w:vAlign w:val="center"/>
+            <w:hideMark/>
+          </w:tcPr>
+          <w:p>
+            <w:r>
+              <w:t>1–2</w:t>
+            </w:r>
+          </w:p>
+        </w:tc>
+        <w:tc>
+          <w:tcPr>
+            <w:tcW w:w="0" w:type="auto"/>
+            <w:vAlign w:val="center"/>
+            <w:hideMark/>
+          </w:tcPr>
+          <w:p>
+            <w:r>
+              <w:t>bajo</w:t>
+            </w:r>
+          </w:p>
+        </w:tc>
+        <w:tc>
+          <w:tcPr>
+            <w:tcW w:w="0" w:type="auto"/>
+            <w:vAlign w:val="center"/>
+            <w:hideMark/>
+          </w:tcPr>
+          <w:p>
+            <w:r>
+              <w:t>4400</w:t>
+            </w:r>
+          </w:p>
+        </w:tc>
+        <w:tc>
+          <w:tcPr>
+            <w:tcW w:w="0" w:type="auto"/>
+            <w:vAlign w:val="center"/>
+            <w:hideMark/>
+          </w:tcPr>
+          <w:p>
+            <w:r>
+              <w:t>9900</w:t>
+            </w:r>
+          </w:p>
+        </w:tc>
+        <w:tc>
+          <w:tcPr>
+            <w:tcW w:w="0" w:type="auto"/>
+            <w:vAlign w:val="center"/>
+            <w:hideMark/>
+          </w:tcPr>
+          <w:p>
+            <w:r>
+              <w:t>Estable y sin errores, aunque con latencia media.</w:t>
+            </w:r>
+          </w:p>
+        </w:tc>
+      </w:tr>
+      <w:tr>
+        <w:trPr>
+          <w:tblCellSpacing w:w="15" w:type="dxa"/>
+        </w:trPr>
+        <w:tc>
+          <w:tcPr>
+            <w:tcW w:w="0" w:type="auto"/>
+            <w:vAlign w:val="center"/>
+            <w:hideMark/>
+          </w:tcPr>
+          <w:p/>
+        </w:tc>
+        <w:tc>
+          <w:tcPr>
+            <w:tcW w:w="0" w:type="auto"/>
+            <w:vAlign w:val="center"/>
+            <w:hideMark/>
+          </w:tcPr>
+          <w:p>
+            <w:r>
+              <w:t>35</w:t>
+            </w:r>
+          </w:p>
+        </w:tc>
+        <w:tc>
+          <w:tcPr>
+            <w:tcW w:w="0" w:type="auto"/>
+            <w:vAlign w:val="center"/>
+            <w:hideMark/>
+          </w:tcPr>
+          <w:p>
+            <w:r>
+              <w:t>2</w:t>
+            </w:r>
+          </w:p>
+        </w:tc>
+        <w:tc>
+          <w:tcPr>
+            <w:tcW w:w="0" w:type="auto"/>
+            <w:vAlign w:val="center"/>
+            <w:hideMark/>
+          </w:tcPr>
+          <w:p>
+            <w:r>
+              <w:t>medio</w:t>
+            </w:r>
+          </w:p>
+        </w:tc>
+        <w:tc>
+          <w:tcPr>
+            <w:tcW w:w="0" w:type="auto"/>
+            <w:vAlign w:val="center"/>
+            <w:hideMark/>
+          </w:tcPr>
+          <w:p>
+            <w:r>
+              <w:t>13000</w:t>
+            </w:r>
+          </w:p>
+        </w:tc>
+        <w:tc>
+          <w:tcPr>
+            <w:tcW w:w="0" w:type="auto"/>
+            <w:vAlign w:val="center"/>
+            <w:hideMark/>
+          </w:tcPr>
+          <w:p>
+            <w:r>
+              <w:t>33000</w:t>
+            </w:r>
+          </w:p>
+        </w:tc>
+        <w:tc>
+          <w:tcPr>
+            <w:tcW w:w="0" w:type="auto"/>
+            <w:vAlign w:val="center"/>
+            <w:hideMark/>
+          </w:tcPr>
+          <w:p>
+            <w:r>
+              <w:t>Inestabilidad leve; tiempos de respuesta variables.</w:t>
+            </w:r>
+          </w:p>
+        </w:tc>
+      </w:tr>
+      <w:tr>
+        <w:trPr>
+          <w:tblCellSpacing w:w="15" w:type="dxa"/>
+        </w:trPr>
+        <w:tc>
+          <w:tcPr>
+            <w:tcW w:w="0" w:type="auto"/>
+            <w:vAlign w:val="center"/>
+            <w:hideMark/>
+          </w:tcPr>
+          <w:p/>
+        </w:tc>
+        <w:tc>
+          <w:tcPr>
+            <w:tcW w:w="0" w:type="auto"/>
+            <w:vAlign w:val="center"/>
+            <w:hideMark/>
+          </w:tcPr>
+          <w:p>
+            <w:r>
+              <w:t>50</w:t>
+            </w:r>
+          </w:p>
+        </w:tc>
+        <w:tc>
+          <w:tcPr>
+            <w:tcW w:w="0" w:type="auto"/>
+            <w:vAlign w:val="center"/>
+            <w:hideMark/>
+          </w:tcPr>
+          <w:p>
+            <w:r>
+              <w:t>2–4</w:t>
+            </w:r>
+          </w:p>
+        </w:tc>
+        <w:tc>
+          <w:tcPr>
+            <w:tcW w:w="0" w:type="auto"/>
+            <w:vAlign w:val="center"/>
+            <w:hideMark/>
+          </w:tcPr>
+          <w:p>
+            <w:r>
+              <w:t>alto</w:t>
+            </w:r>
+          </w:p>
+        </w:tc>
+        <w:tc>
+          <w:tcPr>
+            <w:tcW w:w="0" w:type="auto"/>
+            <w:vAlign w:val="center"/>
+            <w:hideMark/>
+          </w:tcPr>
+          <w:p>
+            <w:r>
+              <w:t>23000</w:t>
+            </w:r>
+          </w:p>
+        </w:tc>
+        <w:tc>
+          <w:tcPr>
+            <w:tcW w:w="0" w:type="auto"/>
+            <w:vAlign w:val="center"/>
+            <w:hideMark/>
+          </w:tcPr>
+          <w:p>
+            <w:r>
+              <w:t>61000</w:t>
+            </w:r>
+          </w:p>
+        </w:tc>
+        <w:tc>
+          <w:tcPr>
+            <w:tcW w:w="0" w:type="auto"/>
+            <w:vAlign w:val="center"/>
+            <w:hideMark/>
+          </w:tcPr>
+          <w:p>
+            <w:r>
+              <w:t>Degradación clara; síntomas de saturación.</w:t>
+            </w:r>
+          </w:p>
+        </w:tc>
+      </w:tr>
+    </w:tbl>
+    <w:p/>
     <w:sectPr>
       <w:pgSz w:w="12240" w:h="15840"/>
       <w:pgMar w:top="1417" w:right="1701" w:bottom="1417" w:left="1701" w:header="708" w:footer="708" w:gutter="0"/>

</xml_diff>